<commit_message>
Tips in Data Dictionary
</commit_message>
<xml_diff>
--- a/Data_Dictionary.docx
+++ b/Data_Dictionary.docx
@@ -723,7 +723,7 @@
           </mc:Choice>
           <mc:Fallback>
             <w:pict>
-              <v:rect w14:anchorId="7280A89A" id="Rectangle 1" o:spid="_x0000_s1026" style="position:absolute;margin-left:67.2pt;margin-top:27.35pt;width:36.6pt;height:10.2pt;z-index:251659264;visibility:visible;mso-wrap-style:square;mso-wrap-distance-left:9pt;mso-wrap-distance-top:0;mso-wrap-distance-right:9pt;mso-wrap-distance-bottom:0;mso-position-horizontal:absolute;mso-position-horizontal-relative:text;mso-position-vertical:absolute;mso-position-vertical-relative:text;v-text-anchor:middle" o:gfxdata="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" filled="f" strokecolor="red" strokeweight="1pt"/>
+              <v:rect w14:anchorId="32B5B623" id="Rectangle 1" o:spid="_x0000_s1026" style="position:absolute;margin-left:67.2pt;margin-top:27.35pt;width:36.6pt;height:10.2pt;z-index:251659264;visibility:visible;mso-wrap-style:square;mso-wrap-distance-left:9pt;mso-wrap-distance-top:0;mso-wrap-distance-right:9pt;mso-wrap-distance-bottom:0;mso-position-horizontal:absolute;mso-position-horizontal-relative:text;mso-position-vertical:absolute;mso-position-vertical-relative:text;v-text-anchor:middle" o:gfxdata="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" filled="f" strokecolor="red" strokeweight="1pt"/>
             </w:pict>
           </mc:Fallback>
         </mc:AlternateContent>
@@ -1073,7 +1073,7 @@
           </mc:Choice>
           <mc:Fallback>
             <w:pict>
-              <v:rect w14:anchorId="0A3EB953" id="Rectangle 2" o:spid="_x0000_s1026" style="position:absolute;margin-left:181.8pt;margin-top:136.75pt;width:47.4pt;height:16.2pt;z-index:251660288;visibility:visible;mso-wrap-style:square;mso-wrap-distance-left:9pt;mso-wrap-distance-top:0;mso-wrap-distance-right:9pt;mso-wrap-distance-bottom:0;mso-position-horizontal:absolute;mso-position-horizontal-relative:text;mso-position-vertical:absolute;mso-position-vertical-relative:text;v-text-anchor:middle" o:gfxdata="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" filled="f" strokecolor="red" strokeweight="1pt"/>
+              <v:rect w14:anchorId="304209E2" id="Rectangle 2" o:spid="_x0000_s1026" style="position:absolute;margin-left:181.8pt;margin-top:136.75pt;width:47.4pt;height:16.2pt;z-index:251660288;visibility:visible;mso-wrap-style:square;mso-wrap-distance-left:9pt;mso-wrap-distance-top:0;mso-wrap-distance-right:9pt;mso-wrap-distance-bottom:0;mso-position-horizontal:absolute;mso-position-horizontal-relative:text;mso-position-vertical:absolute;mso-position-vertical-relative:text;v-text-anchor:middle" o:gfxdata="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" filled="f" strokecolor="red" strokeweight="1pt"/>
             </w:pict>
           </mc:Fallback>
         </mc:AlternateContent>
@@ -1334,7 +1334,7 @@
           </mc:Choice>
           <mc:Fallback>
             <w:pict>
-              <v:rect w14:anchorId="10DE14D8" id="Rectangle 3" o:spid="_x0000_s1026" style="position:absolute;margin-left:138pt;margin-top:94.2pt;width:324pt;height:112.2pt;z-index:251661312;visibility:visible;mso-wrap-style:square;mso-wrap-distance-left:9pt;mso-wrap-distance-top:0;mso-wrap-distance-right:9pt;mso-wrap-distance-bottom:0;mso-position-horizontal:absolute;mso-position-horizontal-relative:text;mso-position-vertical:absolute;mso-position-vertical-relative:text;v-text-anchor:top" o:gfxdata="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" filled="f" strokecolor="red" strokeweight="1pt"/>
+              <v:rect w14:anchorId="6D9288FF" id="Rectangle 3" o:spid="_x0000_s1026" style="position:absolute;margin-left:138pt;margin-top:94.2pt;width:324pt;height:112.2pt;z-index:251661312;visibility:visible;mso-wrap-style:square;mso-wrap-distance-left:9pt;mso-wrap-distance-top:0;mso-wrap-distance-right:9pt;mso-wrap-distance-bottom:0;mso-position-horizontal:absolute;mso-position-horizontal-relative:text;mso-position-vertical:absolute;mso-position-vertical-relative:text;v-text-anchor:top" o:gfxdata="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" filled="f" strokecolor="red" strokeweight="1pt"/>
             </w:pict>
           </mc:Fallback>
         </mc:AlternateContent>
@@ -1991,7 +1991,7 @@
           </mc:Choice>
           <mc:Fallback>
             <w:pict>
-              <v:rect w14:anchorId="6750D8B5" id="Rectangle 5" o:spid="_x0000_s1026" style="position:absolute;margin-left:4.8pt;margin-top:26.4pt;width:112.8pt;height:46.2pt;z-index:251663360;visibility:visible;mso-wrap-style:square;mso-wrap-distance-left:9pt;mso-wrap-distance-top:0;mso-wrap-distance-right:9pt;mso-wrap-distance-bottom:0;mso-position-horizontal:absolute;mso-position-horizontal-relative:text;mso-position-vertical:absolute;mso-position-vertical-relative:text;v-text-anchor:middle" o:gfxdata="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" filled="f" strokecolor="red" strokeweight="1pt"/>
+              <v:rect w14:anchorId="44AE3E40" id="Rectangle 5" o:spid="_x0000_s1026" style="position:absolute;margin-left:4.8pt;margin-top:26.4pt;width:112.8pt;height:46.2pt;z-index:251663360;visibility:visible;mso-wrap-style:square;mso-wrap-distance-left:9pt;mso-wrap-distance-top:0;mso-wrap-distance-right:9pt;mso-wrap-distance-bottom:0;mso-position-horizontal:absolute;mso-position-horizontal-relative:text;mso-position-vertical:absolute;mso-position-vertical-relative:text;v-text-anchor:middle" o:gfxdata="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" filled="f" strokecolor="red" strokeweight="1pt"/>
             </w:pict>
           </mc:Fallback>
         </mc:AlternateContent>
@@ -2142,7 +2142,7 @@
           </mc:Choice>
           <mc:Fallback>
             <w:pict>
-              <v:rect w14:anchorId="4AFE175E" id="Rectangle 6" o:spid="_x0000_s1026" style="position:absolute;margin-left:291.6pt;margin-top:6.8pt;width:64.2pt;height:16.8pt;z-index:251664384;visibility:visible;mso-wrap-style:square;mso-wrap-distance-left:9pt;mso-wrap-distance-top:0;mso-wrap-distance-right:9pt;mso-wrap-distance-bottom:0;mso-position-horizontal:absolute;mso-position-horizontal-relative:text;mso-position-vertical:absolute;mso-position-vertical-relative:text;v-text-anchor:middle" o:gfxdata="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" filled="f" strokecolor="red" strokeweight="1pt"/>
+              <v:rect w14:anchorId="1C827417" id="Rectangle 6" o:spid="_x0000_s1026" style="position:absolute;margin-left:291.6pt;margin-top:6.8pt;width:64.2pt;height:16.8pt;z-index:251664384;visibility:visible;mso-wrap-style:square;mso-wrap-distance-left:9pt;mso-wrap-distance-top:0;mso-wrap-distance-right:9pt;mso-wrap-distance-bottom:0;mso-position-horizontal:absolute;mso-position-horizontal-relative:text;mso-position-vertical:absolute;mso-position-vertical-relative:text;v-text-anchor:middle" o:gfxdata="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" filled="f" strokecolor="red" strokeweight="1pt"/>
             </w:pict>
           </mc:Fallback>
         </mc:AlternateContent>
@@ -2529,7 +2529,7 @@
           </mc:Choice>
           <mc:Fallback>
             <w:pict>
-              <v:rect w14:anchorId="4011A584" id="Rectangle 10" o:spid="_x0000_s1026" style="position:absolute;margin-left:124.6pt;margin-top:3.2pt;width:13.05pt;height:11.65pt;z-index:251668480;visibility:visible;mso-wrap-style:square;mso-width-percent:0;mso-height-percent:0;mso-wrap-distance-left:9pt;mso-wrap-distance-top:0;mso-wrap-distance-right:9pt;mso-wrap-distance-bottom:0;mso-position-horizontal:absolute;mso-position-horizontal-relative:text;mso-position-vertical:absolute;mso-position-vertical-relative:text;mso-width-percent:0;mso-height-percent:0;mso-width-relative:margin;mso-height-relative:margin;v-text-anchor:middle" o:gfxdata="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" filled="f" strokecolor="red" strokeweight="1pt"/>
+              <v:rect w14:anchorId="3F5A58B0" id="Rectangle 10" o:spid="_x0000_s1026" style="position:absolute;margin-left:124.6pt;margin-top:3.2pt;width:13.05pt;height:11.65pt;z-index:251668480;visibility:visible;mso-wrap-style:square;mso-width-percent:0;mso-height-percent:0;mso-wrap-distance-left:9pt;mso-wrap-distance-top:0;mso-wrap-distance-right:9pt;mso-wrap-distance-bottom:0;mso-position-horizontal:absolute;mso-position-horizontal-relative:text;mso-position-vertical:absolute;mso-position-vertical-relative:text;mso-width-percent:0;mso-height-percent:0;mso-width-relative:margin;mso-height-relative:margin;v-text-anchor:middle" o:gfxdata="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" filled="f" strokecolor="red" strokeweight="1pt"/>
             </w:pict>
           </mc:Fallback>
         </mc:AlternateContent>
@@ -2603,7 +2603,7 @@
           </mc:Choice>
           <mc:Fallback>
             <w:pict>
-              <v:rect w14:anchorId="3A5FDAD7" id="Rectangle 9" o:spid="_x0000_s1026" style="position:absolute;margin-left:109.2pt;margin-top:3.6pt;width:13.2pt;height:10.8pt;z-index:251667456;visibility:visible;mso-wrap-style:square;mso-wrap-distance-left:9pt;mso-wrap-distance-top:0;mso-wrap-distance-right:9pt;mso-wrap-distance-bottom:0;mso-position-horizontal:absolute;mso-position-horizontal-relative:text;mso-position-vertical:absolute;mso-position-vertical-relative:text;v-text-anchor:middle" o:gfxdata="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" filled="f" strokecolor="red" strokeweight="1pt"/>
+              <v:rect w14:anchorId="2A053E6B" id="Rectangle 9" o:spid="_x0000_s1026" style="position:absolute;margin-left:109.2pt;margin-top:3.6pt;width:13.2pt;height:10.8pt;z-index:251667456;visibility:visible;mso-wrap-style:square;mso-wrap-distance-left:9pt;mso-wrap-distance-top:0;mso-wrap-distance-right:9pt;mso-wrap-distance-bottom:0;mso-position-horizontal:absolute;mso-position-horizontal-relative:text;mso-position-vertical:absolute;mso-position-vertical-relative:text;v-text-anchor:middle" o:gfxdata="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" filled="f" strokecolor="red" strokeweight="1pt"/>
             </w:pict>
           </mc:Fallback>
         </mc:AlternateContent>
@@ -2755,7 +2755,7 @@
           </mc:Choice>
           <mc:Fallback>
             <w:pict>
-              <v:rect w14:anchorId="24AA7266" id="Rectangle 8" o:spid="_x0000_s1026" style="position:absolute;margin-left:19.8pt;margin-top:179.4pt;width:445.8pt;height:10.8pt;z-index:251666432;visibility:visible;mso-wrap-style:square;mso-wrap-distance-left:9pt;mso-wrap-distance-top:0;mso-wrap-distance-right:9pt;mso-wrap-distance-bottom:0;mso-position-horizontal:absolute;mso-position-horizontal-relative:text;mso-position-vertical:absolute;mso-position-vertical-relative:text;v-text-anchor:middle" o:gfxdata="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" filled="f" strokecolor="red" strokeweight="1pt"/>
+              <v:rect w14:anchorId="5BDDC072" id="Rectangle 8" o:spid="_x0000_s1026" style="position:absolute;margin-left:19.8pt;margin-top:179.4pt;width:445.8pt;height:10.8pt;z-index:251666432;visibility:visible;mso-wrap-style:square;mso-wrap-distance-left:9pt;mso-wrap-distance-top:0;mso-wrap-distance-right:9pt;mso-wrap-distance-bottom:0;mso-position-horizontal:absolute;mso-position-horizontal-relative:text;mso-position-vertical:absolute;mso-position-vertical-relative:text;v-text-anchor:middle" o:gfxdata="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" filled="f" strokecolor="red" strokeweight="1pt"/>
             </w:pict>
           </mc:Fallback>
         </mc:AlternateContent>
@@ -2829,7 +2829,7 @@
           </mc:Choice>
           <mc:Fallback>
             <w:pict>
-              <v:rect w14:anchorId="4034BD5D" id="Rectangle 7" o:spid="_x0000_s1026" style="position:absolute;margin-left:274.8pt;margin-top:67.2pt;width:97.2pt;height:13.8pt;z-index:251665408;visibility:visible;mso-wrap-style:square;mso-wrap-distance-left:9pt;mso-wrap-distance-top:0;mso-wrap-distance-right:9pt;mso-wrap-distance-bottom:0;mso-position-horizontal:absolute;mso-position-horizontal-relative:text;mso-position-vertical:absolute;mso-position-vertical-relative:text;v-text-anchor:middle" o:gfxdata="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" filled="f" strokecolor="red" strokeweight="1pt"/>
+              <v:rect w14:anchorId="748056DD" id="Rectangle 7" o:spid="_x0000_s1026" style="position:absolute;margin-left:274.8pt;margin-top:67.2pt;width:97.2pt;height:13.8pt;z-index:251665408;visibility:visible;mso-wrap-style:square;mso-wrap-distance-left:9pt;mso-wrap-distance-top:0;mso-wrap-distance-right:9pt;mso-wrap-distance-bottom:0;mso-position-horizontal:absolute;mso-position-horizontal-relative:text;mso-position-vertical:absolute;mso-position-vertical-relative:text;v-text-anchor:middle" o:gfxdata="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" filled="f" strokecolor="red" strokeweight="1pt"/>
             </w:pict>
           </mc:Fallback>
         </mc:AlternateContent>
@@ -2976,7 +2976,7 @@
           </mc:Choice>
           <mc:Fallback>
             <w:pict>
-              <v:rect w14:anchorId="693B7B51" id="Rectangle 11" o:spid="_x0000_s1026" style="position:absolute;margin-left:126.9pt;margin-top:25.65pt;width:20.15pt;height:11pt;z-index:251669504;visibility:visible;mso-wrap-style:square;mso-wrap-distance-left:9pt;mso-wrap-distance-top:0;mso-wrap-distance-right:9pt;mso-wrap-distance-bottom:0;mso-position-horizontal:absolute;mso-position-horizontal-relative:text;mso-position-vertical:absolute;mso-position-vertical-relative:text;v-text-anchor:middle" o:gfxdata="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" filled="f" strokecolor="red" strokeweight="1pt"/>
+              <v:rect w14:anchorId="50F70E3D" id="Rectangle 11" o:spid="_x0000_s1026" style="position:absolute;margin-left:126.9pt;margin-top:25.65pt;width:20.15pt;height:11pt;z-index:251669504;visibility:visible;mso-wrap-style:square;mso-wrap-distance-left:9pt;mso-wrap-distance-top:0;mso-wrap-distance-right:9pt;mso-wrap-distance-bottom:0;mso-position-horizontal:absolute;mso-position-horizontal-relative:text;mso-position-vertical:absolute;mso-position-vertical-relative:text;v-text-anchor:middle" o:gfxdata="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" filled="f" strokecolor="red" strokeweight="1pt"/>
             </w:pict>
           </mc:Fallback>
         </mc:AlternateContent>
@@ -3178,7 +3178,7 @@
           </mc:Choice>
           <mc:Fallback>
             <w:pict>
-              <v:shapetype w14:anchorId="1F4D2BEF" id="_x0000_t32" coordsize="21600,21600" o:spt="32" o:oned="t" path="m,l21600,21600e" filled="f">
+              <v:shapetype w14:anchorId="0A0372AD" id="_x0000_t32" coordsize="21600,21600" o:spt="32" o:oned="t" path="m,l21600,21600e" filled="f">
                 <v:path arrowok="t" fillok="f" o:connecttype="none"/>
                 <o:lock v:ext="edit" shapetype="t"/>
               </v:shapetype>
@@ -3251,7 +3251,7 @@
           </mc:Choice>
           <mc:Fallback>
             <w:pict>
-              <v:shape w14:anchorId="4E71E80E" id="Straight Arrow Connector 15" o:spid="_x0000_s1026" type="#_x0000_t32" style="position:absolute;margin-left:189.7pt;margin-top:152.6pt;width:126.35pt;height:219.65pt;z-index:251673600;visibility:visible;mso-wrap-style:square;mso-wrap-distance-left:9pt;mso-wrap-distance-top:0;mso-wrap-distance-right:9pt;mso-wrap-distance-bottom:0;mso-position-horizontal:absolute;mso-position-horizontal-relative:text;mso-position-vertical:absolute;mso-position-vertical-relative:text" o:gfxdata="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" strokecolor="red" strokeweight=".5pt">
+              <v:shape w14:anchorId="2F4BD2A7" id="Straight Arrow Connector 15" o:spid="_x0000_s1026" type="#_x0000_t32" style="position:absolute;margin-left:189.7pt;margin-top:152.6pt;width:126.35pt;height:219.65pt;z-index:251673600;visibility:visible;mso-wrap-style:square;mso-wrap-distance-left:9pt;mso-wrap-distance-top:0;mso-wrap-distance-right:9pt;mso-wrap-distance-bottom:0;mso-position-horizontal:absolute;mso-position-horizontal-relative:text;mso-position-vertical:absolute;mso-position-vertical-relative:text" o:gfxdata="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" strokecolor="red" strokeweight=".5pt">
                 <v:stroke endarrow="block" joinstyle="miter"/>
               </v:shape>
             </w:pict>
@@ -3327,7 +3327,7 @@
           </mc:Choice>
           <mc:Fallback>
             <w:pict>
-              <v:rect w14:anchorId="18DCAD6D" id="Rectangle 14" o:spid="_x0000_s1026" style="position:absolute;margin-left:42.1pt;margin-top:396.65pt;width:139.75pt;height:23.8pt;z-index:251672576;visibility:visible;mso-wrap-style:square;mso-wrap-distance-left:9pt;mso-wrap-distance-top:0;mso-wrap-distance-right:9pt;mso-wrap-distance-bottom:0;mso-position-horizontal:absolute;mso-position-horizontal-relative:text;mso-position-vertical:absolute;mso-position-vertical-relative:text;v-text-anchor:middle" o:gfxdata="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" filled="f" strokecolor="red" strokeweight="1pt"/>
+              <v:rect w14:anchorId="5B82B3B1" id="Rectangle 14" o:spid="_x0000_s1026" style="position:absolute;margin-left:42.1pt;margin-top:396.65pt;width:139.75pt;height:23.8pt;z-index:251672576;visibility:visible;mso-wrap-style:square;mso-wrap-distance-left:9pt;mso-wrap-distance-top:0;mso-wrap-distance-right:9pt;mso-wrap-distance-bottom:0;mso-position-horizontal:absolute;mso-position-horizontal-relative:text;mso-position-vertical:absolute;mso-position-vertical-relative:text;v-text-anchor:middle" o:gfxdata="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" filled="f" strokecolor="red" strokeweight="1pt"/>
             </w:pict>
           </mc:Fallback>
         </mc:AlternateContent>
@@ -3401,7 +3401,7 @@
           </mc:Choice>
           <mc:Fallback>
             <w:pict>
-              <v:rect w14:anchorId="39DC0BBB" id="Rectangle 13" o:spid="_x0000_s1026" style="position:absolute;margin-left:200.7pt;margin-top:371.65pt;width:241pt;height:23.2pt;z-index:251671552;visibility:visible;mso-wrap-style:square;mso-wrap-distance-left:9pt;mso-wrap-distance-top:0;mso-wrap-distance-right:9pt;mso-wrap-distance-bottom:0;mso-position-horizontal:absolute;mso-position-horizontal-relative:text;mso-position-vertical:absolute;mso-position-vertical-relative:text;v-text-anchor:middle" o:gfxdata="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" filled="f" strokecolor="red" strokeweight="1pt"/>
+              <v:rect w14:anchorId="5E7C5B54" id="Rectangle 13" o:spid="_x0000_s1026" style="position:absolute;margin-left:200.7pt;margin-top:371.65pt;width:241pt;height:23.2pt;z-index:251671552;visibility:visible;mso-wrap-style:square;mso-wrap-distance-left:9pt;mso-wrap-distance-top:0;mso-wrap-distance-right:9pt;mso-wrap-distance-bottom:0;mso-position-horizontal:absolute;mso-position-horizontal-relative:text;mso-position-vertical:absolute;mso-position-vertical-relative:text;v-text-anchor:middle" o:gfxdata="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" filled="f" strokecolor="red" strokeweight="1pt"/>
             </w:pict>
           </mc:Fallback>
         </mc:AlternateContent>
@@ -3475,7 +3475,7 @@
           </mc:Choice>
           <mc:Fallback>
             <w:pict>
-              <v:rect w14:anchorId="2EE9D76E" id="Rectangle 12" o:spid="_x0000_s1026" style="position:absolute;margin-left:12.8pt;margin-top:128.2pt;width:176.95pt;height:24.4pt;z-index:251670528;visibility:visible;mso-wrap-style:square;mso-wrap-distance-left:9pt;mso-wrap-distance-top:0;mso-wrap-distance-right:9pt;mso-wrap-distance-bottom:0;mso-position-horizontal:absolute;mso-position-horizontal-relative:text;mso-position-vertical:absolute;mso-position-vertical-relative:text;v-text-anchor:middle" o:gfxdata="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" filled="f" strokecolor="red" strokeweight="1pt"/>
+              <v:rect w14:anchorId="6F39F29C" id="Rectangle 12" o:spid="_x0000_s1026" style="position:absolute;margin-left:12.8pt;margin-top:128.2pt;width:176.95pt;height:24.4pt;z-index:251670528;visibility:visible;mso-wrap-style:square;mso-wrap-distance-left:9pt;mso-wrap-distance-top:0;mso-wrap-distance-right:9pt;mso-wrap-distance-bottom:0;mso-position-horizontal:absolute;mso-position-horizontal-relative:text;mso-position-vertical:absolute;mso-position-vertical-relative:text;v-text-anchor:middle" o:gfxdata="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" filled="f" strokecolor="red" strokeweight="1pt"/>
             </w:pict>
           </mc:Fallback>
         </mc:AlternateContent>
@@ -3699,7 +3699,7 @@
           </mc:Choice>
           <mc:Fallback>
             <w:pict>
-              <v:rect w14:anchorId="2C26B87E" id="Rectangle 17" o:spid="_x0000_s1026" style="position:absolute;margin-left:356.35pt;margin-top:30.3pt;width:15.85pt;height:16.45pt;z-index:251675648;visibility:visible;mso-wrap-style:square;mso-wrap-distance-left:9pt;mso-wrap-distance-top:0;mso-wrap-distance-right:9pt;mso-wrap-distance-bottom:0;mso-position-horizontal:absolute;mso-position-horizontal-relative:text;mso-position-vertical:absolute;mso-position-vertical-relative:text;v-text-anchor:middle" o:gfxdata="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" filled="f" strokecolor="red" strokeweight="1pt"/>
+              <v:rect w14:anchorId="2BA9D8D7" id="Rectangle 17" o:spid="_x0000_s1026" style="position:absolute;margin-left:356.35pt;margin-top:30.3pt;width:15.85pt;height:16.45pt;z-index:251675648;visibility:visible;mso-wrap-style:square;mso-wrap-distance-left:9pt;mso-wrap-distance-top:0;mso-wrap-distance-right:9pt;mso-wrap-distance-bottom:0;mso-position-horizontal:absolute;mso-position-horizontal-relative:text;mso-position-vertical:absolute;mso-position-vertical-relative:text;v-text-anchor:middle" o:gfxdata="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" filled="f" strokecolor="red" strokeweight="1pt"/>
             </w:pict>
           </mc:Fallback>
         </mc:AlternateContent>
@@ -3939,7 +3939,7 @@
           </mc:Choice>
           <mc:Fallback>
             <w:pict>
-              <v:rect w14:anchorId="4177EA31" id="Rectangle 19" o:spid="_x0000_s1026" style="position:absolute;margin-left:263.6pt;margin-top:179.45pt;width:114.1pt;height:23.2pt;z-index:251677696;visibility:visible;mso-wrap-style:square;mso-height-percent:0;mso-wrap-distance-left:9pt;mso-wrap-distance-top:0;mso-wrap-distance-right:9pt;mso-wrap-distance-bottom:0;mso-position-horizontal:absolute;mso-position-horizontal-relative:text;mso-position-vertical:absolute;mso-position-vertical-relative:text;mso-height-percent:0;mso-height-relative:margin;v-text-anchor:middle" o:gfxdata="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" filled="f" strokecolor="red" strokeweight="1pt"/>
+              <v:rect w14:anchorId="70F86052" id="Rectangle 19" o:spid="_x0000_s1026" style="position:absolute;margin-left:263.6pt;margin-top:179.45pt;width:114.1pt;height:23.2pt;z-index:251677696;visibility:visible;mso-wrap-style:square;mso-height-percent:0;mso-wrap-distance-left:9pt;mso-wrap-distance-top:0;mso-wrap-distance-right:9pt;mso-wrap-distance-bottom:0;mso-position-horizontal:absolute;mso-position-horizontal-relative:text;mso-position-vertical:absolute;mso-position-vertical-relative:text;mso-height-percent:0;mso-height-relative:margin;v-text-anchor:middle" o:gfxdata="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" filled="f" strokecolor="red" strokeweight="1pt"/>
             </w:pict>
           </mc:Fallback>
         </mc:AlternateContent>
@@ -4006,7 +4006,7 @@
           </mc:Choice>
           <mc:Fallback>
             <w:pict>
-              <v:shape w14:anchorId="53F65400" id="Straight Arrow Connector 20" o:spid="_x0000_s1026" type="#_x0000_t32" style="position:absolute;margin-left:198.3pt;margin-top:146.5pt;width:65.3pt;height:43.95pt;z-index:251678720;visibility:visible;mso-wrap-style:square;mso-wrap-distance-left:9pt;mso-wrap-distance-top:0;mso-wrap-distance-right:9pt;mso-wrap-distance-bottom:0;mso-position-horizontal:absolute;mso-position-horizontal-relative:text;mso-position-vertical:absolute;mso-position-vertical-relative:text" o:gfxdata="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" strokecolor="red" strokeweight=".5pt">
+              <v:shape w14:anchorId="17DCE12E" id="Straight Arrow Connector 20" o:spid="_x0000_s1026" type="#_x0000_t32" style="position:absolute;margin-left:198.3pt;margin-top:146.5pt;width:65.3pt;height:43.95pt;z-index:251678720;visibility:visible;mso-wrap-style:square;mso-wrap-distance-left:9pt;mso-wrap-distance-top:0;mso-wrap-distance-right:9pt;mso-wrap-distance-bottom:0;mso-position-horizontal:absolute;mso-position-horizontal-relative:text;mso-position-vertical:absolute;mso-position-vertical-relative:text" o:gfxdata="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" strokecolor="red" strokeweight=".5pt">
                 <v:stroke endarrow="block" joinstyle="miter"/>
               </v:shape>
             </w:pict>
@@ -4082,7 +4082,7 @@
           </mc:Choice>
           <mc:Fallback>
             <w:pict>
-              <v:rect w14:anchorId="08539D82" id="Rectangle 18" o:spid="_x0000_s1026" style="position:absolute;margin-left:75.65pt;margin-top:130.6pt;width:120.2pt;height:20.15pt;z-index:251676672;visibility:visible;mso-wrap-style:square;mso-wrap-distance-left:9pt;mso-wrap-distance-top:0;mso-wrap-distance-right:9pt;mso-wrap-distance-bottom:0;mso-position-horizontal:absolute;mso-position-horizontal-relative:text;mso-position-vertical:absolute;mso-position-vertical-relative:text;v-text-anchor:middle" o:gfxdata="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" filled="f" strokecolor="red" strokeweight="1pt"/>
+              <v:rect w14:anchorId="4D8F1EB6" id="Rectangle 18" o:spid="_x0000_s1026" style="position:absolute;margin-left:75.65pt;margin-top:130.6pt;width:120.2pt;height:20.15pt;z-index:251676672;visibility:visible;mso-wrap-style:square;mso-wrap-distance-left:9pt;mso-wrap-distance-top:0;mso-wrap-distance-right:9pt;mso-wrap-distance-bottom:0;mso-position-horizontal:absolute;mso-position-horizontal-relative:text;mso-position-vertical:absolute;mso-position-vertical-relative:text;v-text-anchor:middle" o:gfxdata="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" filled="f" strokecolor="red" strokeweight="1pt"/>
             </w:pict>
           </mc:Fallback>
         </mc:AlternateContent>
@@ -4223,7 +4223,7 @@
           </mc:Choice>
           <mc:Fallback>
             <w:pict>
-              <v:shape w14:anchorId="3355B639" id="Straight Arrow Connector 23" o:spid="_x0000_s1026" type="#_x0000_t32" style="position:absolute;margin-left:109.2pt;margin-top:60.4pt;width:11pt;height:67.75pt;flip:x;z-index:251681792;visibility:visible;mso-wrap-style:square;mso-wrap-distance-left:9pt;mso-wrap-distance-top:0;mso-wrap-distance-right:9pt;mso-wrap-distance-bottom:0;mso-position-horizontal:absolute;mso-position-horizontal-relative:text;mso-position-vertical:absolute;mso-position-vertical-relative:text" o:gfxdata="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" strokecolor="red" strokeweight=".5pt">
+              <v:shape w14:anchorId="1BE277FD" id="Straight Arrow Connector 23" o:spid="_x0000_s1026" type="#_x0000_t32" style="position:absolute;margin-left:109.2pt;margin-top:60.4pt;width:11pt;height:67.75pt;flip:x;z-index:251681792;visibility:visible;mso-wrap-style:square;mso-wrap-distance-left:9pt;mso-wrap-distance-top:0;mso-wrap-distance-right:9pt;mso-wrap-distance-bottom:0;mso-position-horizontal:absolute;mso-position-horizontal-relative:text;mso-position-vertical:absolute;mso-position-vertical-relative:text" o:gfxdata="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" strokecolor="red" strokeweight=".5pt">
                 <v:stroke endarrow="block" joinstyle="miter"/>
               </v:shape>
             </w:pict>
@@ -4299,7 +4299,7 @@
           </mc:Choice>
           <mc:Fallback>
             <w:pict>
-              <v:rect w14:anchorId="72176479" id="Rectangle 22" o:spid="_x0000_s1026" style="position:absolute;margin-left:14.05pt;margin-top:128.75pt;width:156.8pt;height:78.7pt;z-index:251680768;visibility:visible;mso-wrap-style:square;mso-wrap-distance-left:9pt;mso-wrap-distance-top:0;mso-wrap-distance-right:9pt;mso-wrap-distance-bottom:0;mso-position-horizontal:absolute;mso-position-horizontal-relative:text;mso-position-vertical:absolute;mso-position-vertical-relative:text;v-text-anchor:middle" o:gfxdata="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" filled="f" strokecolor="red" strokeweight="1pt"/>
+              <v:rect w14:anchorId="3495C4CB" id="Rectangle 22" o:spid="_x0000_s1026" style="position:absolute;margin-left:14.05pt;margin-top:128.75pt;width:156.8pt;height:78.7pt;z-index:251680768;visibility:visible;mso-wrap-style:square;mso-wrap-distance-left:9pt;mso-wrap-distance-top:0;mso-wrap-distance-right:9pt;mso-wrap-distance-bottom:0;mso-position-horizontal:absolute;mso-position-horizontal-relative:text;mso-position-vertical:absolute;mso-position-vertical-relative:text;v-text-anchor:middle" o:gfxdata="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" filled="f" strokecolor="red" strokeweight="1pt"/>
             </w:pict>
           </mc:Fallback>
         </mc:AlternateContent>
@@ -4373,7 +4373,7 @@
           </mc:Choice>
           <mc:Fallback>
             <w:pict>
-              <v:rect w14:anchorId="34BD646D" id="Rectangle 21" o:spid="_x0000_s1026" style="position:absolute;margin-left:94.6pt;margin-top:43.3pt;width:61.65pt;height:16.45pt;z-index:251679744;visibility:visible;mso-wrap-style:square;mso-wrap-distance-left:9pt;mso-wrap-distance-top:0;mso-wrap-distance-right:9pt;mso-wrap-distance-bottom:0;mso-position-horizontal:absolute;mso-position-horizontal-relative:text;mso-position-vertical:absolute;mso-position-vertical-relative:text;v-text-anchor:middle" o:gfxdata="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" filled="f" strokecolor="red" strokeweight="1pt"/>
+              <v:rect w14:anchorId="022D9DFB" id="Rectangle 21" o:spid="_x0000_s1026" style="position:absolute;margin-left:94.6pt;margin-top:43.3pt;width:61.65pt;height:16.45pt;z-index:251679744;visibility:visible;mso-wrap-style:square;mso-wrap-distance-left:9pt;mso-wrap-distance-top:0;mso-wrap-distance-right:9pt;mso-wrap-distance-bottom:0;mso-position-horizontal:absolute;mso-position-horizontal-relative:text;mso-position-vertical:absolute;mso-position-vertical-relative:text;v-text-anchor:middle" o:gfxdata="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" filled="f" strokecolor="red" strokeweight="1pt"/>
             </w:pict>
           </mc:Fallback>
         </mc:AlternateContent>
@@ -4536,7 +4536,7 @@
           </mc:Choice>
           <mc:Fallback>
             <w:pict>
-              <v:shape w14:anchorId="4C7D334C" id="Straight Arrow Connector 26" o:spid="_x0000_s1026" type="#_x0000_t32" style="position:absolute;margin-left:84.8pt;margin-top:20.25pt;width:161.7pt;height:61pt;flip:y;z-index:251684864;visibility:visible;mso-wrap-style:square;mso-wrap-distance-left:9pt;mso-wrap-distance-top:0;mso-wrap-distance-right:9pt;mso-wrap-distance-bottom:0;mso-position-horizontal:absolute;mso-position-horizontal-relative:text;mso-position-vertical:absolute;mso-position-vertical-relative:text" o:gfxdata="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" strokecolor="red" strokeweight=".5pt">
+              <v:shape w14:anchorId="72F4BEC4" id="Straight Arrow Connector 26" o:spid="_x0000_s1026" type="#_x0000_t32" style="position:absolute;margin-left:84.8pt;margin-top:20.25pt;width:161.7pt;height:61pt;flip:y;z-index:251684864;visibility:visible;mso-wrap-style:square;mso-wrap-distance-left:9pt;mso-wrap-distance-top:0;mso-wrap-distance-right:9pt;mso-wrap-distance-bottom:0;mso-position-horizontal:absolute;mso-position-horizontal-relative:text;mso-position-vertical:absolute;mso-position-vertical-relative:text" o:gfxdata="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" strokecolor="red" strokeweight=".5pt">
                 <v:stroke endarrow="block" joinstyle="miter"/>
               </v:shape>
             </w:pict>
@@ -4612,7 +4612,7 @@
           </mc:Choice>
           <mc:Fallback>
             <w:pict>
-              <v:rect w14:anchorId="09B3F2A9" id="Rectangle 25" o:spid="_x0000_s1026" style="position:absolute;margin-left:246.5pt;margin-top:8.05pt;width:25pt;height:25pt;z-index:251683840;visibility:visible;mso-wrap-style:square;mso-wrap-distance-left:9pt;mso-wrap-distance-top:0;mso-wrap-distance-right:9pt;mso-wrap-distance-bottom:0;mso-position-horizontal:absolute;mso-position-horizontal-relative:text;mso-position-vertical:absolute;mso-position-vertical-relative:text;v-text-anchor:middle" o:gfxdata="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" filled="f" strokecolor="red" strokeweight="1pt"/>
+              <v:rect w14:anchorId="27E18DA8" id="Rectangle 25" o:spid="_x0000_s1026" style="position:absolute;margin-left:246.5pt;margin-top:8.05pt;width:25pt;height:25pt;z-index:251683840;visibility:visible;mso-wrap-style:square;mso-wrap-distance-left:9pt;mso-wrap-distance-top:0;mso-wrap-distance-right:9pt;mso-wrap-distance-bottom:0;mso-position-horizontal:absolute;mso-position-horizontal-relative:text;mso-position-vertical:absolute;mso-position-vertical-relative:text;v-text-anchor:middle" o:gfxdata="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" filled="f" strokecolor="red" strokeweight="1pt"/>
             </w:pict>
           </mc:Fallback>
         </mc:AlternateContent>
@@ -4686,7 +4686,7 @@
           </mc:Choice>
           <mc:Fallback>
             <w:pict>
-              <v:rect w14:anchorId="77E3A270" id="Rectangle 24" o:spid="_x0000_s1026" style="position:absolute;margin-left:66.5pt;margin-top:80.7pt;width:18.3pt;height:15.25pt;z-index:251682816;visibility:visible;mso-wrap-style:square;mso-wrap-distance-left:9pt;mso-wrap-distance-top:0;mso-wrap-distance-right:9pt;mso-wrap-distance-bottom:0;mso-position-horizontal:absolute;mso-position-horizontal-relative:text;mso-position-vertical:absolute;mso-position-vertical-relative:text;v-text-anchor:middle" o:gfxdata="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" filled="f" strokecolor="red" strokeweight="1pt"/>
+              <v:rect w14:anchorId="6C530747" id="Rectangle 24" o:spid="_x0000_s1026" style="position:absolute;margin-left:66.5pt;margin-top:80.7pt;width:18.3pt;height:15.25pt;z-index:251682816;visibility:visible;mso-wrap-style:square;mso-wrap-distance-left:9pt;mso-wrap-distance-top:0;mso-wrap-distance-right:9pt;mso-wrap-distance-bottom:0;mso-position-horizontal:absolute;mso-position-horizontal-relative:text;mso-position-vertical:absolute;mso-position-vertical-relative:text;v-text-anchor:middle" o:gfxdata="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" filled="f" strokecolor="red" strokeweight="1pt"/>
             </w:pict>
           </mc:Fallback>
         </mc:AlternateContent>
@@ -4834,7 +4834,7 @@
           </mc:Choice>
           <mc:Fallback>
             <w:pict>
-              <v:shape w14:anchorId="4B1449D3" id="Straight Arrow Connector 32" o:spid="_x0000_s1026" type="#_x0000_t32" style="position:absolute;margin-left:363.05pt;margin-top:32pt;width:46.6pt;height:45.1pt;z-index:251691008;visibility:visible;mso-wrap-style:square;mso-wrap-distance-left:9pt;mso-wrap-distance-top:0;mso-wrap-distance-right:9pt;mso-wrap-distance-bottom:0;mso-position-horizontal:absolute;mso-position-horizontal-relative:text;mso-position-vertical:absolute;mso-position-vertical-relative:text" o:gfxdata="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" strokecolor="red" strokeweight=".5pt">
+              <v:shape w14:anchorId="7DBA8562" id="Straight Arrow Connector 32" o:spid="_x0000_s1026" type="#_x0000_t32" style="position:absolute;margin-left:363.05pt;margin-top:32pt;width:46.6pt;height:45.1pt;z-index:251691008;visibility:visible;mso-wrap-style:square;mso-wrap-distance-left:9pt;mso-wrap-distance-top:0;mso-wrap-distance-right:9pt;mso-wrap-distance-bottom:0;mso-position-horizontal:absolute;mso-position-horizontal-relative:text;mso-position-vertical:absolute;mso-position-vertical-relative:text" o:gfxdata="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" strokecolor="red" strokeweight=".5pt">
                 <v:stroke endarrow="block" joinstyle="miter"/>
               </v:shape>
             </w:pict>
@@ -4903,7 +4903,7 @@
           </mc:Choice>
           <mc:Fallback>
             <w:pict>
-              <v:shape w14:anchorId="442E21CE" id="Straight Arrow Connector 31" o:spid="_x0000_s1026" type="#_x0000_t32" style="position:absolute;margin-left:334.25pt;margin-top:15.65pt;width:7pt;height:11.45pt;z-index:251689984;visibility:visible;mso-wrap-style:square;mso-wrap-distance-left:9pt;mso-wrap-distance-top:0;mso-wrap-distance-right:9pt;mso-wrap-distance-bottom:0;mso-position-horizontal:absolute;mso-position-horizontal-relative:text;mso-position-vertical:absolute;mso-position-vertical-relative:text" o:gfxdata="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" strokecolor="red" strokeweight=".5pt">
+              <v:shape w14:anchorId="4A22074F" id="Straight Arrow Connector 31" o:spid="_x0000_s1026" type="#_x0000_t32" style="position:absolute;margin-left:334.25pt;margin-top:15.65pt;width:7pt;height:11.45pt;z-index:251689984;visibility:visible;mso-wrap-style:square;mso-wrap-distance-left:9pt;mso-wrap-distance-top:0;mso-wrap-distance-right:9pt;mso-wrap-distance-bottom:0;mso-position-horizontal:absolute;mso-position-horizontal-relative:text;mso-position-vertical:absolute;mso-position-vertical-relative:text" o:gfxdata="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" strokecolor="red" strokeweight=".5pt">
                 <v:stroke endarrow="block" joinstyle="miter"/>
               </v:shape>
             </w:pict>
@@ -4979,7 +4979,7 @@
           </mc:Choice>
           <mc:Fallback>
             <w:pict>
-              <v:rect w14:anchorId="78DFB50A" id="Rectangle 30" o:spid="_x0000_s1026" style="position:absolute;margin-left:406.6pt;margin-top:76.35pt;width:29.2pt;height:8.35pt;z-index:251688960;visibility:visible;mso-wrap-style:square;mso-wrap-distance-left:9pt;mso-wrap-distance-top:0;mso-wrap-distance-right:9pt;mso-wrap-distance-bottom:0;mso-position-horizontal:absolute;mso-position-horizontal-relative:text;mso-position-vertical:absolute;mso-position-vertical-relative:text;v-text-anchor:middle" o:gfxdata="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" filled="f" strokecolor="red" strokeweight="1pt"/>
+              <v:rect w14:anchorId="28893C1B" id="Rectangle 30" o:spid="_x0000_s1026" style="position:absolute;margin-left:406.6pt;margin-top:76.35pt;width:29.2pt;height:8.35pt;z-index:251688960;visibility:visible;mso-wrap-style:square;mso-wrap-distance-left:9pt;mso-wrap-distance-top:0;mso-wrap-distance-right:9pt;mso-wrap-distance-bottom:0;mso-position-horizontal:absolute;mso-position-horizontal-relative:text;mso-position-vertical:absolute;mso-position-vertical-relative:text;v-text-anchor:middle" o:gfxdata="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" filled="f" strokecolor="red" strokeweight="1pt"/>
             </w:pict>
           </mc:Fallback>
         </mc:AlternateContent>
@@ -5053,7 +5053,7 @@
           </mc:Choice>
           <mc:Fallback>
             <w:pict>
-              <v:rect w14:anchorId="79E6585A" id="Rectangle 29" o:spid="_x0000_s1026" style="position:absolute;margin-left:324pt;margin-top:24.8pt;width:38.65pt;height:9.1pt;z-index:251687936;visibility:visible;mso-wrap-style:square;mso-wrap-distance-left:9pt;mso-wrap-distance-top:0;mso-wrap-distance-right:9pt;mso-wrap-distance-bottom:0;mso-position-horizontal:absolute;mso-position-horizontal-relative:text;mso-position-vertical:absolute;mso-position-vertical-relative:text;v-text-anchor:middle" o:gfxdata="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" filled="f" strokecolor="red" strokeweight="1pt"/>
+              <v:rect w14:anchorId="0BA73B67" id="Rectangle 29" o:spid="_x0000_s1026" style="position:absolute;margin-left:324pt;margin-top:24.8pt;width:38.65pt;height:9.1pt;z-index:251687936;visibility:visible;mso-wrap-style:square;mso-wrap-distance-left:9pt;mso-wrap-distance-top:0;mso-wrap-distance-right:9pt;mso-wrap-distance-bottom:0;mso-position-horizontal:absolute;mso-position-horizontal-relative:text;mso-position-vertical:absolute;mso-position-vertical-relative:text;v-text-anchor:middle" o:gfxdata="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" filled="f" strokecolor="red" strokeweight="1pt"/>
             </w:pict>
           </mc:Fallback>
         </mc:AlternateContent>
@@ -5127,7 +5127,7 @@
           </mc:Choice>
           <mc:Fallback>
             <w:pict>
-              <v:rect w14:anchorId="48587D51" id="Rectangle 28" o:spid="_x0000_s1026" style="position:absolute;margin-left:321.55pt;margin-top:2.65pt;width:19.55pt;height:12.8pt;z-index:251686912;visibility:visible;mso-wrap-style:square;mso-wrap-distance-left:9pt;mso-wrap-distance-top:0;mso-wrap-distance-right:9pt;mso-wrap-distance-bottom:0;mso-position-horizontal:absolute;mso-position-horizontal-relative:text;mso-position-vertical:absolute;mso-position-vertical-relative:text;v-text-anchor:middle" o:gfxdata="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" filled="f" strokecolor="red" strokeweight="1pt"/>
+              <v:rect w14:anchorId="75A9A2DD" id="Rectangle 28" o:spid="_x0000_s1026" style="position:absolute;margin-left:321.55pt;margin-top:2.65pt;width:19.55pt;height:12.8pt;z-index:251686912;visibility:visible;mso-wrap-style:square;mso-wrap-distance-left:9pt;mso-wrap-distance-top:0;mso-wrap-distance-right:9pt;mso-wrap-distance-bottom:0;mso-position-horizontal:absolute;mso-position-horizontal-relative:text;mso-position-vertical:absolute;mso-position-vertical-relative:text;v-text-anchor:middle" o:gfxdata="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" filled="f" strokecolor="red" strokeweight="1pt"/>
             </w:pict>
           </mc:Fallback>
         </mc:AlternateContent>
@@ -5201,7 +5201,7 @@
           </mc:Choice>
           <mc:Fallback>
             <w:pict>
-              <v:rect w14:anchorId="06A29302" id="Rectangle 27" o:spid="_x0000_s1026" style="position:absolute;margin-left:4.25pt;margin-top:41.1pt;width:7.3pt;height:8.55pt;z-index:251685888;visibility:visible;mso-wrap-style:square;mso-wrap-distance-left:9pt;mso-wrap-distance-top:0;mso-wrap-distance-right:9pt;mso-wrap-distance-bottom:0;mso-position-horizontal:absolute;mso-position-horizontal-relative:text;mso-position-vertical:absolute;mso-position-vertical-relative:text;v-text-anchor:middle" o:gfxdata="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" filled="f" strokecolor="red" strokeweight="1pt"/>
+              <v:rect w14:anchorId="07B76E38" id="Rectangle 27" o:spid="_x0000_s1026" style="position:absolute;margin-left:4.25pt;margin-top:41.1pt;width:7.3pt;height:8.55pt;z-index:251685888;visibility:visible;mso-wrap-style:square;mso-wrap-distance-left:9pt;mso-wrap-distance-top:0;mso-wrap-distance-right:9pt;mso-wrap-distance-bottom:0;mso-position-horizontal:absolute;mso-position-horizontal-relative:text;mso-position-vertical:absolute;mso-position-vertical-relative:text;v-text-anchor:middle" o:gfxdata="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" filled="f" strokecolor="red" strokeweight="1pt"/>
             </w:pict>
           </mc:Fallback>
         </mc:AlternateContent>
@@ -5430,7 +5430,7 @@
           </mc:Choice>
           <mc:Fallback>
             <w:pict>
-              <v:rect w14:anchorId="7EC4E842" id="Rectangle 33" o:spid="_x0000_s1026" style="position:absolute;margin-left:217.5pt;margin-top:12.9pt;width:19.7pt;height:18.2pt;z-index:251692032;visibility:visible;mso-wrap-style:square;mso-wrap-distance-left:9pt;mso-wrap-distance-top:0;mso-wrap-distance-right:9pt;mso-wrap-distance-bottom:0;mso-position-horizontal:absolute;mso-position-horizontal-relative:text;mso-position-vertical:absolute;mso-position-vertical-relative:text;v-text-anchor:middle" o:gfxdata="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" filled="f" strokecolor="red" strokeweight="1pt"/>
+              <v:rect w14:anchorId="412EB1AA" id="Rectangle 33" o:spid="_x0000_s1026" style="position:absolute;margin-left:217.5pt;margin-top:12.9pt;width:19.7pt;height:18.2pt;z-index:251692032;visibility:visible;mso-wrap-style:square;mso-wrap-distance-left:9pt;mso-wrap-distance-top:0;mso-wrap-distance-right:9pt;mso-wrap-distance-bottom:0;mso-position-horizontal:absolute;mso-position-horizontal-relative:text;mso-position-vertical:absolute;mso-position-vertical-relative:text;v-text-anchor:middle" o:gfxdata="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" filled="f" strokecolor="red" strokeweight="1pt"/>
             </w:pict>
           </mc:Fallback>
         </mc:AlternateContent>
@@ -5601,7 +5601,7 @@
           </mc:Choice>
           <mc:Fallback>
             <w:pict>
-              <v:rect w14:anchorId="7FA4C459" id="Rectangle 34" o:spid="_x0000_s1026" style="position:absolute;margin-left:126.55pt;margin-top:117.45pt;width:9.1pt;height:12.5pt;z-index:251693056;visibility:visible;mso-wrap-style:square;mso-wrap-distance-left:9pt;mso-wrap-distance-top:0;mso-wrap-distance-right:9pt;mso-wrap-distance-bottom:0;mso-position-horizontal:absolute;mso-position-horizontal-relative:text;mso-position-vertical:absolute;mso-position-vertical-relative:text;v-text-anchor:middle" o:gfxdata="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" filled="f" strokecolor="red" strokeweight="1pt"/>
+              <v:rect w14:anchorId="4F1575BE" id="Rectangle 34" o:spid="_x0000_s1026" style="position:absolute;margin-left:126.55pt;margin-top:117.45pt;width:9.1pt;height:12.5pt;z-index:251693056;visibility:visible;mso-wrap-style:square;mso-wrap-distance-left:9pt;mso-wrap-distance-top:0;mso-wrap-distance-right:9pt;mso-wrap-distance-bottom:0;mso-position-horizontal:absolute;mso-position-horizontal-relative:text;mso-position-vertical:absolute;mso-position-vertical-relative:text;v-text-anchor:middle" o:gfxdata="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" filled="f" strokecolor="red" strokeweight="1pt"/>
             </w:pict>
           </mc:Fallback>
         </mc:AlternateContent>
@@ -5838,7 +5838,7 @@
           </mc:Choice>
           <mc:Fallback>
             <w:pict>
-              <v:shape w14:anchorId="7E6973DE" id="Straight Arrow Connector 37" o:spid="_x0000_s1026" type="#_x0000_t32" style="position:absolute;margin-left:82.5pt;margin-top:153.1pt;width:123.5pt;height:197.15pt;z-index:251696128;visibility:visible;mso-wrap-style:square;mso-wrap-distance-left:9pt;mso-wrap-distance-top:0;mso-wrap-distance-right:9pt;mso-wrap-distance-bottom:0;mso-position-horizontal:absolute;mso-position-horizontal-relative:text;mso-position-vertical:absolute;mso-position-vertical-relative:text" o:gfxdata="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" strokecolor="red" strokeweight=".5pt">
+              <v:shape w14:anchorId="7F7D3C6D" id="Straight Arrow Connector 37" o:spid="_x0000_s1026" type="#_x0000_t32" style="position:absolute;margin-left:82.5pt;margin-top:153.1pt;width:123.5pt;height:197.15pt;z-index:251696128;visibility:visible;mso-wrap-style:square;mso-wrap-distance-left:9pt;mso-wrap-distance-top:0;mso-wrap-distance-right:9pt;mso-wrap-distance-bottom:0;mso-position-horizontal:absolute;mso-position-horizontal-relative:text;mso-position-vertical:absolute;mso-position-vertical-relative:text" o:gfxdata="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" strokecolor="red" strokeweight=".5pt">
                 <v:stroke endarrow="block" joinstyle="miter"/>
               </v:shape>
             </w:pict>
@@ -5914,7 +5914,7 @@
           </mc:Choice>
           <mc:Fallback>
             <w:pict>
-              <v:rect w14:anchorId="67FA7CD8" id="Rectangle 36" o:spid="_x0000_s1026" style="position:absolute;margin-left:202.7pt;margin-top:347.5pt;width:194.4pt;height:22.15pt;z-index:251695104;visibility:visible;mso-wrap-style:square;mso-wrap-distance-left:9pt;mso-wrap-distance-top:0;mso-wrap-distance-right:9pt;mso-wrap-distance-bottom:0;mso-position-horizontal:absolute;mso-position-horizontal-relative:text;mso-position-vertical:absolute;mso-position-vertical-relative:text;v-text-anchor:middle" o:gfxdata="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" filled="f" strokecolor="red" strokeweight="1pt"/>
+              <v:rect w14:anchorId="10906FBE" id="Rectangle 36" o:spid="_x0000_s1026" style="position:absolute;margin-left:202.7pt;margin-top:347.5pt;width:194.4pt;height:22.15pt;z-index:251695104;visibility:visible;mso-wrap-style:square;mso-wrap-distance-left:9pt;mso-wrap-distance-top:0;mso-wrap-distance-right:9pt;mso-wrap-distance-bottom:0;mso-position-horizontal:absolute;mso-position-horizontal-relative:text;mso-position-vertical:absolute;mso-position-vertical-relative:text;v-text-anchor:middle" o:gfxdata="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" filled="f" strokecolor="red" strokeweight="1pt"/>
             </w:pict>
           </mc:Fallback>
         </mc:AlternateContent>
@@ -5988,7 +5988,7 @@
           </mc:Choice>
           <mc:Fallback>
             <w:pict>
-              <v:rect w14:anchorId="71044667" id="Rectangle 35" o:spid="_x0000_s1026" style="position:absolute;margin-left:22.15pt;margin-top:132.1pt;width:83.1pt;height:19.4pt;z-index:251694080;visibility:visible;mso-wrap-style:square;mso-wrap-distance-left:9pt;mso-wrap-distance-top:0;mso-wrap-distance-right:9pt;mso-wrap-distance-bottom:0;mso-position-horizontal:absolute;mso-position-horizontal-relative:text;mso-position-vertical:absolute;mso-position-vertical-relative:text;v-text-anchor:middle" o:gfxdata="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" filled="f" strokecolor="red" strokeweight="1pt"/>
+              <v:rect w14:anchorId="485FA92F" id="Rectangle 35" o:spid="_x0000_s1026" style="position:absolute;margin-left:22.15pt;margin-top:132.1pt;width:83.1pt;height:19.4pt;z-index:251694080;visibility:visible;mso-wrap-style:square;mso-wrap-distance-left:9pt;mso-wrap-distance-top:0;mso-wrap-distance-right:9pt;mso-wrap-distance-bottom:0;mso-position-horizontal:absolute;mso-position-horizontal-relative:text;mso-position-vertical:absolute;mso-position-vertical-relative:text;v-text-anchor:middle" o:gfxdata="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" filled="f" strokecolor="red" strokeweight="1pt"/>
             </w:pict>
           </mc:Fallback>
         </mc:AlternateContent>
@@ -6241,7 +6241,7 @@
           </mc:Choice>
           <mc:Fallback>
             <w:pict>
-              <v:rect w14:anchorId="65F82BF4" id="Rectangle 40" o:spid="_x0000_s1026" style="position:absolute;margin-left:19.4pt;margin-top:162.85pt;width:279.7pt;height:83.1pt;z-index:251699200;visibility:visible;mso-wrap-style:square;mso-wrap-distance-left:9pt;mso-wrap-distance-top:0;mso-wrap-distance-right:9pt;mso-wrap-distance-bottom:0;mso-position-horizontal:absolute;mso-position-horizontal-relative:text;mso-position-vertical:absolute;mso-position-vertical-relative:text;v-text-anchor:middle" o:gfxdata="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" filled="f" strokecolor="red" strokeweight="1pt"/>
+              <v:rect w14:anchorId="757E86D4" id="Rectangle 40" o:spid="_x0000_s1026" style="position:absolute;margin-left:19.4pt;margin-top:162.85pt;width:279.7pt;height:83.1pt;z-index:251699200;visibility:visible;mso-wrap-style:square;mso-wrap-distance-left:9pt;mso-wrap-distance-top:0;mso-wrap-distance-right:9pt;mso-wrap-distance-bottom:0;mso-position-horizontal:absolute;mso-position-horizontal-relative:text;mso-position-vertical:absolute;mso-position-vertical-relative:text;v-text-anchor:middle" o:gfxdata="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" filled="f" strokecolor="red" strokeweight="1pt"/>
             </w:pict>
           </mc:Fallback>
         </mc:AlternateContent>
@@ -6315,7 +6315,7 @@
           </mc:Choice>
           <mc:Fallback>
             <w:pict>
-              <v:rect w14:anchorId="780BAAFC" id="Rectangle 39" o:spid="_x0000_s1026" style="position:absolute;margin-left:112.45pt;margin-top:86.4pt;width:78.65pt;height:15.5pt;z-index:251698176;visibility:visible;mso-wrap-style:square;mso-wrap-distance-left:9pt;mso-wrap-distance-top:0;mso-wrap-distance-right:9pt;mso-wrap-distance-bottom:0;mso-position-horizontal:absolute;mso-position-horizontal-relative:text;mso-position-vertical:absolute;mso-position-vertical-relative:text;v-text-anchor:middle" o:gfxdata="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" filled="f" strokecolor="red" strokeweight="1pt"/>
+              <v:rect w14:anchorId="7B2CBC5E" id="Rectangle 39" o:spid="_x0000_s1026" style="position:absolute;margin-left:112.45pt;margin-top:86.4pt;width:78.65pt;height:15.5pt;z-index:251698176;visibility:visible;mso-wrap-style:square;mso-wrap-distance-left:9pt;mso-wrap-distance-top:0;mso-wrap-distance-right:9pt;mso-wrap-distance-bottom:0;mso-position-horizontal:absolute;mso-position-horizontal-relative:text;mso-position-vertical:absolute;mso-position-vertical-relative:text;v-text-anchor:middle" o:gfxdata="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" filled="f" strokecolor="red" strokeweight="1pt"/>
             </w:pict>
           </mc:Fallback>
         </mc:AlternateContent>
@@ -6395,7 +6395,7 @@
           </mc:Choice>
           <mc:Fallback>
             <w:pict>
-              <v:rect w14:anchorId="4C68B8D6" id="Rectangle 38" o:spid="_x0000_s1026" style="position:absolute;margin-left:111.9pt;margin-top:9.95pt;width:9.4pt;height:12.75pt;z-index:251697152;visibility:visible;mso-wrap-style:square;mso-width-percent:0;mso-height-percent:0;mso-wrap-distance-left:9pt;mso-wrap-distance-top:0;mso-wrap-distance-right:9pt;mso-wrap-distance-bottom:0;mso-position-horizontal:absolute;mso-position-horizontal-relative:text;mso-position-vertical:absolute;mso-position-vertical-relative:text;mso-width-percent:0;mso-height-percent:0;mso-width-relative:margin;mso-height-relative:margin;v-text-anchor:middle" o:gfxdata="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" filled="f" strokecolor="red" strokeweight="1pt"/>
+              <v:rect w14:anchorId="2FC2135E" id="Rectangle 38" o:spid="_x0000_s1026" style="position:absolute;margin-left:111.9pt;margin-top:9.95pt;width:9.4pt;height:12.75pt;z-index:251697152;visibility:visible;mso-wrap-style:square;mso-width-percent:0;mso-height-percent:0;mso-wrap-distance-left:9pt;mso-wrap-distance-top:0;mso-wrap-distance-right:9pt;mso-wrap-distance-bottom:0;mso-position-horizontal:absolute;mso-position-horizontal-relative:text;mso-position-vertical:absolute;mso-position-vertical-relative:text;mso-width-percent:0;mso-height-percent:0;mso-width-relative:margin;mso-height-relative:margin;v-text-anchor:middle" o:gfxdata="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" filled="f" strokecolor="red" strokeweight="1pt"/>
             </w:pict>
           </mc:Fallback>
         </mc:AlternateContent>
@@ -6913,7 +6913,7 @@
           </mc:Choice>
           <mc:Fallback>
             <w:pict>
-              <v:rect w14:anchorId="49F502EE" id="Rectangle 41" o:spid="_x0000_s1026" style="position:absolute;margin-left:129.05pt;margin-top:11.55pt;width:55.4pt;height:16.05pt;z-index:251700224;visibility:visible;mso-wrap-style:square;mso-wrap-distance-left:9pt;mso-wrap-distance-top:0;mso-wrap-distance-right:9pt;mso-wrap-distance-bottom:0;mso-position-horizontal:absolute;mso-position-horizontal-relative:text;mso-position-vertical:absolute;mso-position-vertical-relative:text;v-text-anchor:middle" o:gfxdata="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" filled="f" strokecolor="red" strokeweight="1pt"/>
+              <v:rect w14:anchorId="100A059E" id="Rectangle 41" o:spid="_x0000_s1026" style="position:absolute;margin-left:129.05pt;margin-top:11.55pt;width:55.4pt;height:16.05pt;z-index:251700224;visibility:visible;mso-wrap-style:square;mso-wrap-distance-left:9pt;mso-wrap-distance-top:0;mso-wrap-distance-right:9pt;mso-wrap-distance-bottom:0;mso-position-horizontal:absolute;mso-position-horizontal-relative:text;mso-position-vertical:absolute;mso-position-vertical-relative:text;v-text-anchor:middle" o:gfxdata="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" filled="f" strokecolor="red" strokeweight="1pt"/>
             </w:pict>
           </mc:Fallback>
         </mc:AlternateContent>
@@ -7065,7 +7065,7 @@
           </mc:Choice>
           <mc:Fallback>
             <w:pict>
-              <v:rect w14:anchorId="5D18CB0B" id="Rectangle 42" o:spid="_x0000_s1026" style="position:absolute;margin-left:428.6pt;margin-top:196pt;width:15.15pt;height:10.75pt;z-index:251701248;visibility:visible;mso-wrap-style:square;mso-width-percent:0;mso-height-percent:0;mso-wrap-distance-left:9pt;mso-wrap-distance-top:0;mso-wrap-distance-right:9pt;mso-wrap-distance-bottom:0;mso-position-horizontal:absolute;mso-position-horizontal-relative:text;mso-position-vertical:absolute;mso-position-vertical-relative:text;mso-width-percent:0;mso-height-percent:0;mso-width-relative:margin;mso-height-relative:margin;v-text-anchor:middle" o:gfxdata="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" filled="f" strokecolor="red" strokeweight="1pt"/>
+              <v:rect w14:anchorId="07DA74F0" id="Rectangle 42" o:spid="_x0000_s1026" style="position:absolute;margin-left:428.6pt;margin-top:196pt;width:15.15pt;height:10.75pt;z-index:251701248;visibility:visible;mso-wrap-style:square;mso-width-percent:0;mso-height-percent:0;mso-wrap-distance-left:9pt;mso-wrap-distance-top:0;mso-wrap-distance-right:9pt;mso-wrap-distance-bottom:0;mso-position-horizontal:absolute;mso-position-horizontal-relative:text;mso-position-vertical:absolute;mso-position-vertical-relative:text;mso-width-percent:0;mso-height-percent:0;mso-width-relative:margin;mso-height-relative:margin;v-text-anchor:middle" o:gfxdata="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" filled="f" strokecolor="red" strokeweight="1pt"/>
             </w:pict>
           </mc:Fallback>
         </mc:AlternateContent>
@@ -7224,7 +7224,7 @@
           </mc:Choice>
           <mc:Fallback>
             <w:pict>
-              <v:rect w14:anchorId="0639EB2F" id="Rectangle 44" o:spid="_x0000_s1026" style="position:absolute;margin-left:4.2pt;margin-top:127.1pt;width:16.8pt;height:31.8pt;z-index:251703296;visibility:visible;mso-wrap-style:square;mso-wrap-distance-left:9pt;mso-wrap-distance-top:0;mso-wrap-distance-right:9pt;mso-wrap-distance-bottom:0;mso-position-horizontal:absolute;mso-position-horizontal-relative:text;mso-position-vertical:absolute;mso-position-vertical-relative:text;v-text-anchor:middle" o:gfxdata="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" filled="f" strokecolor="red" strokeweight="1pt"/>
+              <v:rect w14:anchorId="42E82021" id="Rectangle 44" o:spid="_x0000_s1026" style="position:absolute;margin-left:4.2pt;margin-top:127.1pt;width:16.8pt;height:31.8pt;z-index:251703296;visibility:visible;mso-wrap-style:square;mso-wrap-distance-left:9pt;mso-wrap-distance-top:0;mso-wrap-distance-right:9pt;mso-wrap-distance-bottom:0;mso-position-horizontal:absolute;mso-position-horizontal-relative:text;mso-position-vertical:absolute;mso-position-vertical-relative:text;v-text-anchor:middle" o:gfxdata="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" filled="f" strokecolor="red" strokeweight="1pt"/>
             </w:pict>
           </mc:Fallback>
         </mc:AlternateContent>
@@ -7304,7 +7304,7 @@
           </mc:Choice>
           <mc:Fallback>
             <w:pict>
-              <v:rect w14:anchorId="007F13C1" id="Rectangle 43" o:spid="_x0000_s1026" style="position:absolute;margin-left:223.8pt;margin-top:4.7pt;width:13.2pt;height:15.6pt;z-index:251702272;visibility:visible;mso-wrap-style:square;mso-width-percent:0;mso-height-percent:0;mso-wrap-distance-left:9pt;mso-wrap-distance-top:0;mso-wrap-distance-right:9pt;mso-wrap-distance-bottom:0;mso-position-horizontal:absolute;mso-position-horizontal-relative:text;mso-position-vertical:absolute;mso-position-vertical-relative:text;mso-width-percent:0;mso-height-percent:0;mso-width-relative:margin;mso-height-relative:margin;v-text-anchor:middle" o:gfxdata="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" filled="f" strokecolor="red" strokeweight="1pt"/>
+              <v:rect w14:anchorId="4B1F4F02" id="Rectangle 43" o:spid="_x0000_s1026" style="position:absolute;margin-left:223.8pt;margin-top:4.7pt;width:13.2pt;height:15.6pt;z-index:251702272;visibility:visible;mso-wrap-style:square;mso-width-percent:0;mso-height-percent:0;mso-wrap-distance-left:9pt;mso-wrap-distance-top:0;mso-wrap-distance-right:9pt;mso-wrap-distance-bottom:0;mso-position-horizontal:absolute;mso-position-horizontal-relative:text;mso-position-vertical:absolute;mso-position-vertical-relative:text;mso-width-percent:0;mso-height-percent:0;mso-width-relative:margin;mso-height-relative:margin;v-text-anchor:middle" o:gfxdata="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" filled="f" strokecolor="red" strokeweight="1pt"/>
             </w:pict>
           </mc:Fallback>
         </mc:AlternateContent>
@@ -7457,7 +7457,7 @@
           </mc:Choice>
           <mc:Fallback>
             <w:pict>
-              <v:shape w14:anchorId="1E114D29" id="Straight Arrow Connector 47" o:spid="_x0000_s1026" type="#_x0000_t32" style="position:absolute;margin-left:118.2pt;margin-top:170.3pt;width:124.2pt;height:219.6pt;z-index:251706368;visibility:visible;mso-wrap-style:square;mso-wrap-distance-left:9pt;mso-wrap-distance-top:0;mso-wrap-distance-right:9pt;mso-wrap-distance-bottom:0;mso-position-horizontal:absolute;mso-position-horizontal-relative:text;mso-position-vertical:absolute;mso-position-vertical-relative:text" o:gfxdata="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" strokecolor="red" strokeweight=".5pt">
+              <v:shape w14:anchorId="12E343DF" id="Straight Arrow Connector 47" o:spid="_x0000_s1026" type="#_x0000_t32" style="position:absolute;margin-left:118.2pt;margin-top:170.3pt;width:124.2pt;height:219.6pt;z-index:251706368;visibility:visible;mso-wrap-style:square;mso-wrap-distance-left:9pt;mso-wrap-distance-top:0;mso-wrap-distance-right:9pt;mso-wrap-distance-bottom:0;mso-position-horizontal:absolute;mso-position-horizontal-relative:text;mso-position-vertical:absolute;mso-position-vertical-relative:text" o:gfxdata="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" strokecolor="red" strokeweight=".5pt">
                 <v:stroke endarrow="block" joinstyle="miter"/>
               </v:shape>
             </w:pict>
@@ -7533,7 +7533,7 @@
           </mc:Choice>
           <mc:Fallback>
             <w:pict>
-              <v:rect w14:anchorId="509E1AA9" id="Rectangle 46" o:spid="_x0000_s1026" style="position:absolute;margin-left:242.4pt;margin-top:389.3pt;width:61.2pt;height:24.6pt;z-index:251705344;visibility:visible;mso-wrap-style:square;mso-wrap-distance-left:9pt;mso-wrap-distance-top:0;mso-wrap-distance-right:9pt;mso-wrap-distance-bottom:0;mso-position-horizontal:absolute;mso-position-horizontal-relative:text;mso-position-vertical:absolute;mso-position-vertical-relative:text;v-text-anchor:middle" o:gfxdata="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" filled="f" strokecolor="red" strokeweight="1pt"/>
+              <v:rect w14:anchorId="15200743" id="Rectangle 46" o:spid="_x0000_s1026" style="position:absolute;margin-left:242.4pt;margin-top:389.3pt;width:61.2pt;height:24.6pt;z-index:251705344;visibility:visible;mso-wrap-style:square;mso-wrap-distance-left:9pt;mso-wrap-distance-top:0;mso-wrap-distance-right:9pt;mso-wrap-distance-bottom:0;mso-position-horizontal:absolute;mso-position-horizontal-relative:text;mso-position-vertical:absolute;mso-position-vertical-relative:text;v-text-anchor:middle" o:gfxdata="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" filled="f" strokecolor="red" strokeweight="1pt"/>
             </w:pict>
           </mc:Fallback>
         </mc:AlternateContent>
@@ -7607,7 +7607,7 @@
           </mc:Choice>
           <mc:Fallback>
             <w:pict>
-              <v:rect w14:anchorId="19758E63" id="Rectangle 45" o:spid="_x0000_s1026" style="position:absolute;margin-left:63pt;margin-top:146.3pt;width:67.2pt;height:21.6pt;z-index:251704320;visibility:visible;mso-wrap-style:square;mso-wrap-distance-left:9pt;mso-wrap-distance-top:0;mso-wrap-distance-right:9pt;mso-wrap-distance-bottom:0;mso-position-horizontal:absolute;mso-position-horizontal-relative:text;mso-position-vertical:absolute;mso-position-vertical-relative:text;v-text-anchor:middle" o:gfxdata="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" filled="f" strokecolor="red" strokeweight="1pt"/>
+              <v:rect w14:anchorId="6AE03BB3" id="Rectangle 45" o:spid="_x0000_s1026" style="position:absolute;margin-left:63pt;margin-top:146.3pt;width:67.2pt;height:21.6pt;z-index:251704320;visibility:visible;mso-wrap-style:square;mso-wrap-distance-left:9pt;mso-wrap-distance-top:0;mso-wrap-distance-right:9pt;mso-wrap-distance-bottom:0;mso-position-horizontal:absolute;mso-position-horizontal-relative:text;mso-position-vertical:absolute;mso-position-vertical-relative:text;v-text-anchor:middle" o:gfxdata="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" filled="f" strokecolor="red" strokeweight="1pt"/>
             </w:pict>
           </mc:Fallback>
         </mc:AlternateContent>
@@ -7755,7 +7755,7 @@
           </mc:Choice>
           <mc:Fallback>
             <w:pict>
-              <v:rect w14:anchorId="7983B2E8" id="Rectangle 48" o:spid="_x0000_s1026" style="position:absolute;margin-left:273.6pt;margin-top:189.6pt;width:97.8pt;height:18.6pt;z-index:251707392;visibility:visible;mso-wrap-style:square;mso-wrap-distance-left:9pt;mso-wrap-distance-top:0;mso-wrap-distance-right:9pt;mso-wrap-distance-bottom:0;mso-position-horizontal:absolute;mso-position-horizontal-relative:text;mso-position-vertical:absolute;mso-position-vertical-relative:text;v-text-anchor:middle" o:gfxdata="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" filled="f" strokecolor="red" strokeweight="1pt"/>
+              <v:rect w14:anchorId="576CAB24" id="Rectangle 48" o:spid="_x0000_s1026" style="position:absolute;margin-left:273.6pt;margin-top:189.6pt;width:97.8pt;height:18.6pt;z-index:251707392;visibility:visible;mso-wrap-style:square;mso-wrap-distance-left:9pt;mso-wrap-distance-top:0;mso-wrap-distance-right:9pt;mso-wrap-distance-bottom:0;mso-position-horizontal:absolute;mso-position-horizontal-relative:text;mso-position-vertical:absolute;mso-position-vertical-relative:text;v-text-anchor:middle" o:gfxdata="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" filled="f" strokecolor="red" strokeweight="1pt"/>
             </w:pict>
           </mc:Fallback>
         </mc:AlternateContent>
@@ -8334,7 +8334,7 @@
           </mc:Choice>
           <mc:Fallback>
             <w:pict>
-              <v:rect w14:anchorId="2383C856" id="Rectangle 49" o:spid="_x0000_s1026" style="position:absolute;margin-left:157.2pt;margin-top:4.45pt;width:13.8pt;height:19.8pt;z-index:251708416;visibility:visible;mso-wrap-style:square;mso-wrap-distance-left:9pt;mso-wrap-distance-top:0;mso-wrap-distance-right:9pt;mso-wrap-distance-bottom:0;mso-position-horizontal:absolute;mso-position-horizontal-relative:text;mso-position-vertical:absolute;mso-position-vertical-relative:text;v-text-anchor:middle" o:gfxdata="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" filled="f" strokecolor="red" strokeweight="1pt"/>
+              <v:rect w14:anchorId="58EFE6FA" id="Rectangle 49" o:spid="_x0000_s1026" style="position:absolute;margin-left:157.2pt;margin-top:4.45pt;width:13.8pt;height:19.8pt;z-index:251708416;visibility:visible;mso-wrap-style:square;mso-wrap-distance-left:9pt;mso-wrap-distance-top:0;mso-wrap-distance-right:9pt;mso-wrap-distance-bottom:0;mso-position-horizontal:absolute;mso-position-horizontal-relative:text;mso-position-vertical:absolute;mso-position-vertical-relative:text;v-text-anchor:middle" o:gfxdata="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" filled="f" strokecolor="red" strokeweight="1pt"/>
             </w:pict>
           </mc:Fallback>
         </mc:AlternateContent>
@@ -8522,6 +8522,70 @@
           <w:numId w:val="5"/>
         </w:numPr>
       </w:pPr>
+      <w:r>
+        <w:t xml:space="preserve">When you want to generate TMG and maintain table using SM30 always keep </w:t>
+      </w:r>
+    </w:p>
+    <w:p>
+      <w:pPr>
+        <w:pStyle w:val="ListParagraph"/>
+      </w:pPr>
+      <w:r>
+        <w:rPr>
+          <w:highlight w:val="yellow"/>
+        </w:rPr>
+        <w:t xml:space="preserve">Data Browser/Table View </w:t>
+      </w:r>
+      <w:proofErr w:type="gramStart"/>
+      <w:r>
+        <w:rPr>
+          <w:highlight w:val="yellow"/>
+        </w:rPr>
+        <w:t>Editing :</w:t>
+      </w:r>
+      <w:proofErr w:type="gramEnd"/>
+      <w:r>
+        <w:rPr>
+          <w:highlight w:val="yellow"/>
+        </w:rPr>
+        <w:t>- Display/Maintenance Allowed</w:t>
+      </w:r>
+    </w:p>
+    <w:p>
+      <w:pPr>
+        <w:pStyle w:val="ListParagraph"/>
+        <w:numPr>
+          <w:ilvl w:val="0"/>
+          <w:numId w:val="5"/>
+        </w:numPr>
+      </w:pPr>
+      <w:r>
+        <w:t>When we create TMG for table and we add field in table it will not get reflected in SM30 you need to regenerate the TMG</w:t>
+      </w:r>
+    </w:p>
+    <w:p>
+      <w:pPr>
+        <w:pStyle w:val="ListParagraph"/>
+        <w:numPr>
+          <w:ilvl w:val="0"/>
+          <w:numId w:val="5"/>
+        </w:numPr>
+      </w:pPr>
+      <w:r>
+        <w:t xml:space="preserve">When you Delete TMG still data will be there in table </w:t>
+      </w:r>
+    </w:p>
+    <w:p>
+      <w:pPr>
+        <w:pStyle w:val="ListParagraph"/>
+        <w:numPr>
+          <w:ilvl w:val="0"/>
+          <w:numId w:val="5"/>
+        </w:numPr>
+      </w:pPr>
+      <w:r>
+        <w:t>SM30 From SE11 Utilities-&gt;Table Content -&gt;Create Entries</w:t>
+      </w:r>
     </w:p>
     <w:p>
       <w:pPr>
@@ -8831,7 +8895,7 @@
   <w:abstractNum w:abstractNumId="3" w15:restartNumberingAfterBreak="0">
     <w:nsid w:val="6A877EF5"/>
     <w:multiLevelType w:val="hybridMultilevel"/>
-    <w:tmpl w:val="9DE4AA6E"/>
+    <w:tmpl w:val="895E6818"/>
     <w:lvl w:ilvl="0" w:tplc="04090001">
       <w:start w:val="1"/>
       <w:numFmt w:val="bullet"/>

</xml_diff>